<commit_message>
Objetivo e Justificativa atualizados de acordo com a nossa nova regra de negócio
</commit_message>
<xml_diff>
--- a/Documentação do Projeto/Documentação do Projeto.docx
+++ b/Documentação do Projeto/Documentação do Projeto.docx
@@ -1,6 +1,6 @@
 
 <file path=word/document.xml><?xml version="1.0" encoding="utf-8"?>
-<w:document xmlns:wpc="http://schemas.microsoft.com/office/word/2010/wordprocessingCanvas" xmlns:cx="http://schemas.microsoft.com/office/drawing/2014/chartex" xmlns:cx1="http://schemas.microsoft.com/office/drawing/2015/9/8/chartex" xmlns:cx2="http://schemas.microsoft.com/office/drawing/2015/10/21/chartex" xmlns:cx3="http://schemas.microsoft.com/office/drawing/2016/5/9/chartex" xmlns:cx4="http://schemas.microsoft.com/office/drawing/2016/5/10/chartex" xmlns:cx5="http://schemas.microsoft.com/office/drawing/2016/5/11/chartex" xmlns:cx6="http://schemas.microsoft.com/office/drawing/2016/5/12/chartex" xmlns:cx7="http://schemas.microsoft.com/office/drawing/2016/5/13/chartex" xmlns:cx8="http://schemas.microsoft.com/office/drawing/2016/5/14/chartex" xmlns:mc="http://schemas.openxmlformats.org/markup-compatibility/2006" xmlns:aink="http://schemas.microsoft.com/office/drawing/2016/ink" xmlns:am3d="http://schemas.microsoft.com/office/drawing/2017/model3d" xmlns:o="urn:schemas-microsoft-com:office:office" xmlns:oel="http://schemas.microsoft.com/office/2019/extlst" xmlns:r="http://schemas.openxmlformats.org/officeDocument/2006/relationships" xmlns:m="http://schemas.openxmlformats.org/officeDocument/2006/math" xmlns:v="urn:schemas-microsoft-com:vml" xmlns:wp14="http://schemas.microsoft.com/office/word/2010/wordprocessingDrawing" xmlns:wp="http://schemas.openxmlformats.org/drawingml/2006/wordprocessingDrawing" xmlns:w10="urn:schemas-microsoft-com:office:word" xmlns:w="http://schemas.openxmlformats.org/wordprocessingml/2006/main" xmlns:w14="http://schemas.microsoft.com/office/word/2010/wordml" xmlns:w15="http://schemas.microsoft.com/office/word/2012/wordml" xmlns:w16cex="http://schemas.microsoft.com/office/word/2018/wordml/cex" xmlns:w16cid="http://schemas.microsoft.com/office/word/2016/wordml/cid" xmlns:w16="http://schemas.microsoft.com/office/word/2018/wordml" xmlns:w16sdtdh="http://schemas.microsoft.com/office/word/2020/wordml/sdtdatahash" xmlns:w16se="http://schemas.microsoft.com/office/word/2015/wordml/symex" xmlns:wpg="http://schemas.microsoft.com/office/word/2010/wordprocessingGroup" xmlns:wpi="http://schemas.microsoft.com/office/word/2010/wordprocessingInk" xmlns:wne="http://schemas.microsoft.com/office/word/2006/wordml" xmlns:wps="http://schemas.microsoft.com/office/word/2010/wordprocessingShape" mc:Ignorable="w14 w15 w16se w16cid w16 w16cex w16sdtdh wp14">
+<w:document xmlns:wpc="http://schemas.microsoft.com/office/word/2010/wordprocessingCanvas" xmlns:cx="http://schemas.microsoft.com/office/drawing/2014/chartex" xmlns:cx1="http://schemas.microsoft.com/office/drawing/2015/9/8/chartex" xmlns:cx2="http://schemas.microsoft.com/office/drawing/2015/10/21/chartex" xmlns:cx3="http://schemas.microsoft.com/office/drawing/2016/5/9/chartex" xmlns:cx4="http://schemas.microsoft.com/office/drawing/2016/5/10/chartex" xmlns:cx5="http://schemas.microsoft.com/office/drawing/2016/5/11/chartex" xmlns:cx6="http://schemas.microsoft.com/office/drawing/2016/5/12/chartex" xmlns:cx7="http://schemas.microsoft.com/office/drawing/2016/5/13/chartex" xmlns:cx8="http://schemas.microsoft.com/office/drawing/2016/5/14/chartex" xmlns:mc="http://schemas.openxmlformats.org/markup-compatibility/2006" xmlns:aink="http://schemas.microsoft.com/office/drawing/2016/ink" xmlns:am3d="http://schemas.microsoft.com/office/drawing/2017/model3d" xmlns:o="urn:schemas-microsoft-com:office:office" xmlns:oel="http://schemas.microsoft.com/office/2019/extlst" xmlns:r="http://schemas.openxmlformats.org/officeDocument/2006/relationships" xmlns:m="http://schemas.openxmlformats.org/officeDocument/2006/math" xmlns:v="urn:schemas-microsoft-com:vml" xmlns:wp14="http://schemas.microsoft.com/office/word/2010/wordprocessingDrawing" xmlns:wp="http://schemas.openxmlformats.org/drawingml/2006/wordprocessingDrawing" xmlns:w10="urn:schemas-microsoft-com:office:word" xmlns:w="http://schemas.openxmlformats.org/wordprocessingml/2006/main" xmlns:w14="http://schemas.microsoft.com/office/word/2010/wordml" xmlns:w15="http://schemas.microsoft.com/office/word/2012/wordml" xmlns:w16cex="http://schemas.microsoft.com/office/word/2018/wordml/cex" xmlns:w16cid="http://schemas.microsoft.com/office/word/2016/wordml/cid" xmlns:w16="http://schemas.microsoft.com/office/word/2018/wordml" xmlns:w16du="http://schemas.microsoft.com/office/word/2023/wordml/word16du" xmlns:w16sdtdh="http://schemas.microsoft.com/office/word/2020/wordml/sdtdatahash" xmlns:w16se="http://schemas.microsoft.com/office/word/2015/wordml/symex" xmlns:wpg="http://schemas.microsoft.com/office/word/2010/wordprocessingGroup" xmlns:wpi="http://schemas.microsoft.com/office/word/2010/wordprocessingInk" xmlns:wne="http://schemas.microsoft.com/office/word/2006/wordml" xmlns:wps="http://schemas.microsoft.com/office/word/2010/wordprocessingShape" mc:Ignorable="w14 w15 w16se w16cid w16 w16cex w16sdtdh w16du wp14">
   <w:background w:color="191E29"/>
   <w:body>
     <w:p>
@@ -87,7 +87,7 @@
           <w:szCs w:val="72"/>
         </w:rPr>
         <w:drawing>
-          <wp:inline distT="0" distB="0" distL="0" distR="0" wp14:anchorId="6AE1D2C3" wp14:editId="6843FF85">
+          <wp:inline distT="0" distB="0" distL="0" distR="0" wp14:anchorId="6AE1D2C3" wp14:editId="7F8FBEDB">
             <wp:extent cx="4940118" cy="825470"/>
             <wp:effectExtent l="0" t="0" r="0" b="0"/>
             <wp:docPr id="702128240" name="Imagem 1" descr="Uma imagem contendo objeto, relógio&#10;&#10;Descrição gerada automaticamente"/>
@@ -2329,31 +2329,6 @@
     </w:p>
     <w:p>
       <w:pPr>
-        <w:rPr>
-          <w:rFonts w:cstheme="minorHAnsi"/>
-          <w:sz w:val="24"/>
-          <w:szCs w:val="24"/>
-        </w:rPr>
-      </w:pPr>
-      <w:r>
-        <w:rPr>
-          <w:rFonts w:cstheme="minorHAnsi"/>
-          <w:sz w:val="28"/>
-          <w:szCs w:val="28"/>
-        </w:rPr>
-        <w:t xml:space="preserve">  </w:t>
-      </w:r>
-      <w:r>
-        <w:rPr>
-          <w:rFonts w:cstheme="minorHAnsi"/>
-          <w:sz w:val="24"/>
-          <w:szCs w:val="24"/>
-        </w:rPr>
-        <w:t>Otimizar o trabalho remoto, garantindo o funcionamento das máquinas e a melhora no desempenho e aprendizado do colaborador em 80%.</w:t>
-      </w:r>
-    </w:p>
-    <w:p>
-      <w:pPr>
         <w:pStyle w:val="Ttulo"/>
         <w:rPr>
           <w:rFonts w:asciiTheme="minorHAnsi" w:eastAsiaTheme="minorHAnsi" w:hAnsiTheme="minorHAnsi" w:cstheme="minorHAnsi"/>
@@ -2363,6 +2338,16 @@
           <w:szCs w:val="24"/>
         </w:rPr>
       </w:pPr>
+      <w:r>
+        <w:rPr>
+          <w:rFonts w:asciiTheme="minorHAnsi" w:eastAsiaTheme="minorHAnsi" w:hAnsiTheme="minorHAnsi" w:cstheme="minorHAnsi"/>
+          <w:spacing w:val="0"/>
+          <w:kern w:val="2"/>
+          <w:sz w:val="28"/>
+          <w:szCs w:val="28"/>
+        </w:rPr>
+        <w:t>Implementaremos um sistema de monitoramento de hardware para reduzir chamados técnicos até o final do trimestre.</w:t>
+      </w:r>
     </w:p>
     <w:p>
       <w:pPr>
@@ -2424,34 +2409,86 @@
     </w:p>
     <w:p>
       <w:pPr>
-        <w:pStyle w:val="Ttulo"/>
-        <w:rPr>
-          <w:rFonts w:asciiTheme="minorHAnsi" w:eastAsiaTheme="minorHAnsi" w:hAnsiTheme="minorHAnsi" w:cstheme="minorHAnsi"/>
-          <w:spacing w:val="0"/>
-          <w:kern w:val="2"/>
-          <w:sz w:val="24"/>
-          <w:szCs w:val="24"/>
-        </w:rPr>
-      </w:pPr>
-      <w:r>
-        <w:rPr>
-          <w:rFonts w:asciiTheme="minorHAnsi" w:eastAsiaTheme="minorHAnsi" w:hAnsiTheme="minorHAnsi" w:cstheme="minorHAnsi"/>
-          <w:spacing w:val="0"/>
-          <w:kern w:val="2"/>
-          <w:sz w:val="24"/>
-          <w:szCs w:val="24"/>
-        </w:rPr>
-        <w:t xml:space="preserve">  </w:t>
-      </w:r>
-      <w:r>
-        <w:rPr>
-          <w:rFonts w:asciiTheme="minorHAnsi" w:eastAsiaTheme="minorHAnsi" w:hAnsiTheme="minorHAnsi" w:cstheme="minorHAnsi"/>
-          <w:spacing w:val="0"/>
-          <w:kern w:val="2"/>
-          <w:sz w:val="24"/>
-          <w:szCs w:val="24"/>
-        </w:rPr>
-        <w:t>O projeto tem como principal objetivo assegurar o funcionamento ideal das máquinas dos funcionários em regime de home office, possibilitando a realização eficiente de suas atividades diárias. Será implementado um sistema de monitoramento abrangente para capturar dados sobre o estado operacional das máquinas, incluindo problemas técnicos e desempenho do sistema. Métricas claras serão estabelecidas para avaliar o desempenho das máquinas, tempo de inatividade e questões técnicas, além do registro do progresso técnico dos colaboradores para análise ao longo do tempo. Serão utilizadas ferramentas de monitoramento acessíveis e compatíveis com a infraestrutura existente da empresa, com critérios realistas e alcançáveis para promover uma abordagem equilibrada e eficaz. Reconhece-se a importância do monitoramento das máquinas dos funcionários remotos para garantir eficiência operacional e desenvolvimento técnico contínuo da equipe. Um cronograma claro será estabelecido para a implementação do sistema de monitoramento, visando conclusão em três meses, com avaliações regulares do desempenho e desenvolvimento técnico dos colaboradores a cada trimestre. O objetivo é criar um ambiente de trabalho remoto mais eficiente e produtivo, promovendo o crescimento e desenvolvimento contínuo dos colaboradores para o sucesso global da empresa.</w:t>
+        <w:rPr>
+          <w:rFonts w:cstheme="minorHAnsi"/>
+          <w:sz w:val="24"/>
+          <w:szCs w:val="24"/>
+        </w:rPr>
+      </w:pPr>
+      <w:r>
+        <w:rPr>
+          <w:rFonts w:cstheme="minorHAnsi"/>
+          <w:sz w:val="24"/>
+          <w:szCs w:val="24"/>
+        </w:rPr>
+        <w:t>Nosso foco está em implementar um sistema de monitoramento do hardware das máquinas dos colaboradores em home office, com ênfase na prevenção de falhas e na diminuição do número de chamados técnicos. Estamos comprometidos em reduzir em</w:t>
+      </w:r>
+      <w:r>
+        <w:rPr>
+          <w:rFonts w:cstheme="minorHAnsi"/>
+          <w:sz w:val="24"/>
+          <w:szCs w:val="24"/>
+        </w:rPr>
+        <w:t xml:space="preserve"> </w:t>
+      </w:r>
+      <w:r>
+        <w:rPr>
+          <w:rFonts w:cstheme="minorHAnsi"/>
+          <w:sz w:val="24"/>
+          <w:szCs w:val="24"/>
+        </w:rPr>
+        <w:t>o número de chamados técnicos relacionados a problemas de hardware até o final do trimestre, utilizando essa métrica para avaliar diretamente o impacto do sistema de monitoramento implementado.</w:t>
+      </w:r>
+    </w:p>
+    <w:p>
+      <w:pPr>
+        <w:rPr>
+          <w:rFonts w:cstheme="minorHAnsi"/>
+          <w:sz w:val="24"/>
+          <w:szCs w:val="24"/>
+        </w:rPr>
+      </w:pPr>
+      <w:r>
+        <w:rPr>
+          <w:rFonts w:cstheme="minorHAnsi"/>
+          <w:sz w:val="24"/>
+          <w:szCs w:val="24"/>
+        </w:rPr>
+        <w:t>Para garantir o sucesso dessa iniciativa, trabalharemos em estreita colaboração com nossa equipe de TI e fornecedores de soluções de monitoramento. A eficiência da implementação será assegurada ao garantir que esteja dentro dos recursos disponíveis e seja realizada de forma eficaz.</w:t>
+      </w:r>
+    </w:p>
+    <w:p>
+      <w:pPr>
+        <w:rPr>
+          <w:rFonts w:cstheme="minorHAnsi"/>
+          <w:sz w:val="24"/>
+          <w:szCs w:val="24"/>
+        </w:rPr>
+      </w:pPr>
+      <w:r>
+        <w:rPr>
+          <w:rFonts w:cstheme="minorHAnsi"/>
+          <w:sz w:val="24"/>
+          <w:szCs w:val="24"/>
+        </w:rPr>
+        <w:t>Reconhecemos que manter o funcionamento eficiente das máquinas dos colaboradores em home office é fundamental para manter a produtividade da equipe e garantir a continuidade das operações da empresa, especialmente em um cenário de trabalho remoto ampliado.</w:t>
+      </w:r>
+    </w:p>
+    <w:p>
+      <w:pPr>
+        <w:rPr>
+          <w:rFonts w:cstheme="minorHAnsi"/>
+          <w:sz w:val="24"/>
+          <w:szCs w:val="24"/>
+        </w:rPr>
+      </w:pPr>
+      <w:r>
+        <w:rPr>
+          <w:rFonts w:cstheme="minorHAnsi"/>
+          <w:sz w:val="24"/>
+          <w:szCs w:val="24"/>
+        </w:rPr>
+        <w:t>Planejamos implementar o sistema de monitoramento até o final do próximo mês e, a partir daí, avaliar os resultados trimestralmente. Estaremos prontos para ajustar nossas estratégias conforme necessário, assegurando assim um ambiente de trabalho eficiente e sem interrupções para nossa equipe em home office.</w:t>
       </w:r>
     </w:p>
     <w:p>
@@ -2667,7 +2704,7 @@
 </file>
 
 <file path=word/endnotes.xml><?xml version="1.0" encoding="utf-8"?>
-<w:endnotes xmlns:wpc="http://schemas.microsoft.com/office/word/2010/wordprocessingCanvas" xmlns:cx="http://schemas.microsoft.com/office/drawing/2014/chartex" xmlns:cx1="http://schemas.microsoft.com/office/drawing/2015/9/8/chartex" xmlns:cx2="http://schemas.microsoft.com/office/drawing/2015/10/21/chartex" xmlns:cx3="http://schemas.microsoft.com/office/drawing/2016/5/9/chartex" xmlns:cx4="http://schemas.microsoft.com/office/drawing/2016/5/10/chartex" xmlns:cx5="http://schemas.microsoft.com/office/drawing/2016/5/11/chartex" xmlns:cx6="http://schemas.microsoft.com/office/drawing/2016/5/12/chartex" xmlns:cx7="http://schemas.microsoft.com/office/drawing/2016/5/13/chartex" xmlns:cx8="http://schemas.microsoft.com/office/drawing/2016/5/14/chartex" xmlns:mc="http://schemas.openxmlformats.org/markup-compatibility/2006" xmlns:aink="http://schemas.microsoft.com/office/drawing/2016/ink" xmlns:am3d="http://schemas.microsoft.com/office/drawing/2017/model3d" xmlns:o="urn:schemas-microsoft-com:office:office" xmlns:oel="http://schemas.microsoft.com/office/2019/extlst" xmlns:r="http://schemas.openxmlformats.org/officeDocument/2006/relationships" xmlns:m="http://schemas.openxmlformats.org/officeDocument/2006/math" xmlns:v="urn:schemas-microsoft-com:vml" xmlns:wp14="http://schemas.microsoft.com/office/word/2010/wordprocessingDrawing" xmlns:wp="http://schemas.openxmlformats.org/drawingml/2006/wordprocessingDrawing" xmlns:w10="urn:schemas-microsoft-com:office:word" xmlns:w="http://schemas.openxmlformats.org/wordprocessingml/2006/main" xmlns:w14="http://schemas.microsoft.com/office/word/2010/wordml" xmlns:w15="http://schemas.microsoft.com/office/word/2012/wordml" xmlns:w16cex="http://schemas.microsoft.com/office/word/2018/wordml/cex" xmlns:w16cid="http://schemas.microsoft.com/office/word/2016/wordml/cid" xmlns:w16="http://schemas.microsoft.com/office/word/2018/wordml" xmlns:w16sdtdh="http://schemas.microsoft.com/office/word/2020/wordml/sdtdatahash" xmlns:w16se="http://schemas.microsoft.com/office/word/2015/wordml/symex" xmlns:wpg="http://schemas.microsoft.com/office/word/2010/wordprocessingGroup" xmlns:wpi="http://schemas.microsoft.com/office/word/2010/wordprocessingInk" xmlns:wne="http://schemas.microsoft.com/office/word/2006/wordml" xmlns:wps="http://schemas.microsoft.com/office/word/2010/wordprocessingShape" mc:Ignorable="w14 w15 w16se w16cid w16 w16cex w16sdtdh wp14">
+<w:endnotes xmlns:wpc="http://schemas.microsoft.com/office/word/2010/wordprocessingCanvas" xmlns:cx="http://schemas.microsoft.com/office/drawing/2014/chartex" xmlns:cx1="http://schemas.microsoft.com/office/drawing/2015/9/8/chartex" xmlns:cx2="http://schemas.microsoft.com/office/drawing/2015/10/21/chartex" xmlns:cx3="http://schemas.microsoft.com/office/drawing/2016/5/9/chartex" xmlns:cx4="http://schemas.microsoft.com/office/drawing/2016/5/10/chartex" xmlns:cx5="http://schemas.microsoft.com/office/drawing/2016/5/11/chartex" xmlns:cx6="http://schemas.microsoft.com/office/drawing/2016/5/12/chartex" xmlns:cx7="http://schemas.microsoft.com/office/drawing/2016/5/13/chartex" xmlns:cx8="http://schemas.microsoft.com/office/drawing/2016/5/14/chartex" xmlns:mc="http://schemas.openxmlformats.org/markup-compatibility/2006" xmlns:aink="http://schemas.microsoft.com/office/drawing/2016/ink" xmlns:am3d="http://schemas.microsoft.com/office/drawing/2017/model3d" xmlns:o="urn:schemas-microsoft-com:office:office" xmlns:oel="http://schemas.microsoft.com/office/2019/extlst" xmlns:r="http://schemas.openxmlformats.org/officeDocument/2006/relationships" xmlns:m="http://schemas.openxmlformats.org/officeDocument/2006/math" xmlns:v="urn:schemas-microsoft-com:vml" xmlns:wp14="http://schemas.microsoft.com/office/word/2010/wordprocessingDrawing" xmlns:wp="http://schemas.openxmlformats.org/drawingml/2006/wordprocessingDrawing" xmlns:w10="urn:schemas-microsoft-com:office:word" xmlns:w="http://schemas.openxmlformats.org/wordprocessingml/2006/main" xmlns:w14="http://schemas.microsoft.com/office/word/2010/wordml" xmlns:w15="http://schemas.microsoft.com/office/word/2012/wordml" xmlns:w16cex="http://schemas.microsoft.com/office/word/2018/wordml/cex" xmlns:w16cid="http://schemas.microsoft.com/office/word/2016/wordml/cid" xmlns:w16="http://schemas.microsoft.com/office/word/2018/wordml" xmlns:w16du="http://schemas.microsoft.com/office/word/2023/wordml/word16du" xmlns:w16sdtdh="http://schemas.microsoft.com/office/word/2020/wordml/sdtdatahash" xmlns:w16se="http://schemas.microsoft.com/office/word/2015/wordml/symex" xmlns:wpg="http://schemas.microsoft.com/office/word/2010/wordprocessingGroup" xmlns:wpi="http://schemas.microsoft.com/office/word/2010/wordprocessingInk" xmlns:wne="http://schemas.microsoft.com/office/word/2006/wordml" xmlns:wps="http://schemas.microsoft.com/office/word/2010/wordprocessingShape" mc:Ignorable="w14 w15 w16se w16cid w16 w16cex w16sdtdh w16du wp14">
   <w:endnote w:type="separator" w:id="-1">
     <w:p>
       <w:pPr>
@@ -2692,7 +2729,7 @@
 </file>
 
 <file path=word/footnotes.xml><?xml version="1.0" encoding="utf-8"?>
-<w:footnotes xmlns:wpc="http://schemas.microsoft.com/office/word/2010/wordprocessingCanvas" xmlns:cx="http://schemas.microsoft.com/office/drawing/2014/chartex" xmlns:cx1="http://schemas.microsoft.com/office/drawing/2015/9/8/chartex" xmlns:cx2="http://schemas.microsoft.com/office/drawing/2015/10/21/chartex" xmlns:cx3="http://schemas.microsoft.com/office/drawing/2016/5/9/chartex" xmlns:cx4="http://schemas.microsoft.com/office/drawing/2016/5/10/chartex" xmlns:cx5="http://schemas.microsoft.com/office/drawing/2016/5/11/chartex" xmlns:cx6="http://schemas.microsoft.com/office/drawing/2016/5/12/chartex" xmlns:cx7="http://schemas.microsoft.com/office/drawing/2016/5/13/chartex" xmlns:cx8="http://schemas.microsoft.com/office/drawing/2016/5/14/chartex" xmlns:mc="http://schemas.openxmlformats.org/markup-compatibility/2006" xmlns:aink="http://schemas.microsoft.com/office/drawing/2016/ink" xmlns:am3d="http://schemas.microsoft.com/office/drawing/2017/model3d" xmlns:o="urn:schemas-microsoft-com:office:office" xmlns:oel="http://schemas.microsoft.com/office/2019/extlst" xmlns:r="http://schemas.openxmlformats.org/officeDocument/2006/relationships" xmlns:m="http://schemas.openxmlformats.org/officeDocument/2006/math" xmlns:v="urn:schemas-microsoft-com:vml" xmlns:wp14="http://schemas.microsoft.com/office/word/2010/wordprocessingDrawing" xmlns:wp="http://schemas.openxmlformats.org/drawingml/2006/wordprocessingDrawing" xmlns:w10="urn:schemas-microsoft-com:office:word" xmlns:w="http://schemas.openxmlformats.org/wordprocessingml/2006/main" xmlns:w14="http://schemas.microsoft.com/office/word/2010/wordml" xmlns:w15="http://schemas.microsoft.com/office/word/2012/wordml" xmlns:w16cex="http://schemas.microsoft.com/office/word/2018/wordml/cex" xmlns:w16cid="http://schemas.microsoft.com/office/word/2016/wordml/cid" xmlns:w16="http://schemas.microsoft.com/office/word/2018/wordml" xmlns:w16sdtdh="http://schemas.microsoft.com/office/word/2020/wordml/sdtdatahash" xmlns:w16se="http://schemas.microsoft.com/office/word/2015/wordml/symex" xmlns:wpg="http://schemas.microsoft.com/office/word/2010/wordprocessingGroup" xmlns:wpi="http://schemas.microsoft.com/office/word/2010/wordprocessingInk" xmlns:wne="http://schemas.microsoft.com/office/word/2006/wordml" xmlns:wps="http://schemas.microsoft.com/office/word/2010/wordprocessingShape" mc:Ignorable="w14 w15 w16se w16cid w16 w16cex w16sdtdh wp14">
+<w:footnotes xmlns:wpc="http://schemas.microsoft.com/office/word/2010/wordprocessingCanvas" xmlns:cx="http://schemas.microsoft.com/office/drawing/2014/chartex" xmlns:cx1="http://schemas.microsoft.com/office/drawing/2015/9/8/chartex" xmlns:cx2="http://schemas.microsoft.com/office/drawing/2015/10/21/chartex" xmlns:cx3="http://schemas.microsoft.com/office/drawing/2016/5/9/chartex" xmlns:cx4="http://schemas.microsoft.com/office/drawing/2016/5/10/chartex" xmlns:cx5="http://schemas.microsoft.com/office/drawing/2016/5/11/chartex" xmlns:cx6="http://schemas.microsoft.com/office/drawing/2016/5/12/chartex" xmlns:cx7="http://schemas.microsoft.com/office/drawing/2016/5/13/chartex" xmlns:cx8="http://schemas.microsoft.com/office/drawing/2016/5/14/chartex" xmlns:mc="http://schemas.openxmlformats.org/markup-compatibility/2006" xmlns:aink="http://schemas.microsoft.com/office/drawing/2016/ink" xmlns:am3d="http://schemas.microsoft.com/office/drawing/2017/model3d" xmlns:o="urn:schemas-microsoft-com:office:office" xmlns:oel="http://schemas.microsoft.com/office/2019/extlst" xmlns:r="http://schemas.openxmlformats.org/officeDocument/2006/relationships" xmlns:m="http://schemas.openxmlformats.org/officeDocument/2006/math" xmlns:v="urn:schemas-microsoft-com:vml" xmlns:wp14="http://schemas.microsoft.com/office/word/2010/wordprocessingDrawing" xmlns:wp="http://schemas.openxmlformats.org/drawingml/2006/wordprocessingDrawing" xmlns:w10="urn:schemas-microsoft-com:office:word" xmlns:w="http://schemas.openxmlformats.org/wordprocessingml/2006/main" xmlns:w14="http://schemas.microsoft.com/office/word/2010/wordml" xmlns:w15="http://schemas.microsoft.com/office/word/2012/wordml" xmlns:w16cex="http://schemas.microsoft.com/office/word/2018/wordml/cex" xmlns:w16cid="http://schemas.microsoft.com/office/word/2016/wordml/cid" xmlns:w16="http://schemas.microsoft.com/office/word/2018/wordml" xmlns:w16du="http://schemas.microsoft.com/office/word/2023/wordml/word16du" xmlns:w16sdtdh="http://schemas.microsoft.com/office/word/2020/wordml/sdtdatahash" xmlns:w16se="http://schemas.microsoft.com/office/word/2015/wordml/symex" xmlns:wpg="http://schemas.microsoft.com/office/word/2010/wordprocessingGroup" xmlns:wpi="http://schemas.microsoft.com/office/word/2010/wordprocessingInk" xmlns:wne="http://schemas.microsoft.com/office/word/2006/wordml" xmlns:wps="http://schemas.microsoft.com/office/word/2010/wordprocessingShape" mc:Ignorable="w14 w15 w16se w16cid w16 w16cex w16sdtdh w16du wp14">
   <w:footnote w:type="separator" w:id="-1">
     <w:p>
       <w:pPr>
@@ -2717,7 +2754,7 @@
 </file>
 
 <file path=word/styles.xml><?xml version="1.0" encoding="utf-8"?>
-<w:styles xmlns:mc="http://schemas.openxmlformats.org/markup-compatibility/2006" xmlns:r="http://schemas.openxmlformats.org/officeDocument/2006/relationships" xmlns:w="http://schemas.openxmlformats.org/wordprocessingml/2006/main" xmlns:w14="http://schemas.microsoft.com/office/word/2010/wordml" xmlns:w15="http://schemas.microsoft.com/office/word/2012/wordml" xmlns:w16cex="http://schemas.microsoft.com/office/word/2018/wordml/cex" xmlns:w16cid="http://schemas.microsoft.com/office/word/2016/wordml/cid" xmlns:w16="http://schemas.microsoft.com/office/word/2018/wordml" xmlns:w16sdtdh="http://schemas.microsoft.com/office/word/2020/wordml/sdtdatahash" xmlns:w16se="http://schemas.microsoft.com/office/word/2015/wordml/symex" mc:Ignorable="w14 w15 w16se w16cid w16 w16cex w16sdtdh">
+<w:styles xmlns:mc="http://schemas.openxmlformats.org/markup-compatibility/2006" xmlns:r="http://schemas.openxmlformats.org/officeDocument/2006/relationships" xmlns:w="http://schemas.openxmlformats.org/wordprocessingml/2006/main" xmlns:w14="http://schemas.microsoft.com/office/word/2010/wordml" xmlns:w15="http://schemas.microsoft.com/office/word/2012/wordml" xmlns:w16cex="http://schemas.microsoft.com/office/word/2018/wordml/cex" xmlns:w16cid="http://schemas.microsoft.com/office/word/2016/wordml/cid" xmlns:w16="http://schemas.microsoft.com/office/word/2018/wordml" xmlns:w16du="http://schemas.microsoft.com/office/word/2023/wordml/word16du" xmlns:w16sdtdh="http://schemas.microsoft.com/office/word/2020/wordml/sdtdatahash" xmlns:w16se="http://schemas.microsoft.com/office/word/2015/wordml/symex" mc:Ignorable="w14 w15 w16se w16cid w16 w16cex w16sdtdh w16du">
   <w:docDefaults>
     <w:rPrDefault>
       <w:rPr>
@@ -3120,7 +3157,6 @@
   <w:style w:type="character" w:default="1" w:styleId="Fontepargpadro">
     <w:name w:val="Default Paragraph Font"/>
     <w:uiPriority w:val="1"/>
-    <w:semiHidden/>
     <w:unhideWhenUsed/>
   </w:style>
   <w:style w:type="table" w:default="1" w:styleId="Tabelanormal">
@@ -3563,23 +3599,10 @@
 </file>
 
 <file path=customXml/item1.xml><?xml version="1.0" encoding="utf-8"?>
-<p:properties xmlns:p="http://schemas.microsoft.com/office/2006/metadata/properties" xmlns:xsi="http://www.w3.org/2001/XMLSchema-instance" xmlns:pc="http://schemas.microsoft.com/office/infopath/2007/PartnerControls">
-  <documentManagement>
-    <_activity xmlns="3e7a52f9-5c66-44a9-86f3-38766607b952" xsi:nil="true"/>
-  </documentManagement>
-</p:properties>
+<b:Sources xmlns:b="http://schemas.openxmlformats.org/officeDocument/2006/bibliography" xmlns="http://schemas.openxmlformats.org/officeDocument/2006/bibliography" SelectedStyle="\APASixthEditionOfficeOnline.xsl" StyleName="APA" Version="6"/>
 </file>
 
 <file path=customXml/item2.xml><?xml version="1.0" encoding="utf-8"?>
-<?mso-contentType ?>
-<FormTemplates xmlns="http://schemas.microsoft.com/sharepoint/v3/contenttype/forms">
-  <Display>DocumentLibraryForm</Display>
-  <Edit>DocumentLibraryForm</Edit>
-  <New>DocumentLibraryForm</New>
-</FormTemplates>
-</file>
-
-<file path=customXml/item3.xml><?xml version="1.0" encoding="utf-8"?>
 <ct:contentTypeSchema xmlns:ct="http://schemas.microsoft.com/office/2006/metadata/contentType" xmlns:ma="http://schemas.microsoft.com/office/2006/metadata/properties/metaAttributes" ct:_="" ma:_="" ma:contentTypeName="Document" ma:contentTypeID="0x010100678EE90E01C1554D81095FA0DFA567B7" ma:contentTypeVersion="8" ma:contentTypeDescription="Create a new document." ma:contentTypeScope="" ma:versionID="9a2dd0dc2d1cd372a84e58466791fbbe">
   <xsd:schema xmlns:xsd="http://www.w3.org/2001/XMLSchema" xmlns:xs="http://www.w3.org/2001/XMLSchema" xmlns:p="http://schemas.microsoft.com/office/2006/metadata/properties" xmlns:ns3="3e7a52f9-5c66-44a9-86f3-38766607b952" xmlns:ns4="bba0be46-aa14-4462-94e7-e7f5e4df92a1" targetNamespace="http://schemas.microsoft.com/office/2006/metadata/properties" ma:root="true" ma:fieldsID="5915be0ab519d514ef21e588f4c6d9b8" ns3:_="" ns4:_="">
     <xsd:import namespace="3e7a52f9-5c66-44a9-86f3-38766607b952"/>
@@ -3768,29 +3791,32 @@
 </ct:contentTypeSchema>
 </file>
 
+<file path=customXml/item3.xml><?xml version="1.0" encoding="utf-8"?>
+<?mso-contentType ?>
+<FormTemplates xmlns="http://schemas.microsoft.com/sharepoint/v3/contenttype/forms">
+  <Display>DocumentLibraryForm</Display>
+  <Edit>DocumentLibraryForm</Edit>
+  <New>DocumentLibraryForm</New>
+</FormTemplates>
+</file>
+
 <file path=customXml/item4.xml><?xml version="1.0" encoding="utf-8"?>
-<b:Sources xmlns:b="http://schemas.openxmlformats.org/officeDocument/2006/bibliography" xmlns="http://schemas.openxmlformats.org/officeDocument/2006/bibliography" SelectedStyle="\APASixthEditionOfficeOnline.xsl" StyleName="APA" Version="6"/>
+<p:properties xmlns:p="http://schemas.microsoft.com/office/2006/metadata/properties" xmlns:xsi="http://www.w3.org/2001/XMLSchema-instance" xmlns:pc="http://schemas.microsoft.com/office/infopath/2007/PartnerControls">
+  <documentManagement>
+    <_activity xmlns="3e7a52f9-5c66-44a9-86f3-38766607b952" xsi:nil="true"/>
+  </documentManagement>
+</p:properties>
 </file>
 
 <file path=customXml/itemProps1.xml><?xml version="1.0" encoding="utf-8"?>
-<ds:datastoreItem xmlns:ds="http://schemas.openxmlformats.org/officeDocument/2006/customXml" ds:itemID="{218CF826-37A1-4694-BA5E-8F83BBAAFA5E}">
+<ds:datastoreItem xmlns:ds="http://schemas.openxmlformats.org/officeDocument/2006/customXml" ds:itemID="{63094BC5-9198-4CD7-8215-024D33E0D275}">
   <ds:schemaRefs>
-    <ds:schemaRef ds:uri="http://schemas.microsoft.com/office/2006/metadata/properties"/>
-    <ds:schemaRef ds:uri="http://schemas.microsoft.com/office/infopath/2007/PartnerControls"/>
-    <ds:schemaRef ds:uri="3e7a52f9-5c66-44a9-86f3-38766607b952"/>
+    <ds:schemaRef ds:uri="http://schemas.openxmlformats.org/officeDocument/2006/bibliography"/>
   </ds:schemaRefs>
 </ds:datastoreItem>
 </file>
 
 <file path=customXml/itemProps2.xml><?xml version="1.0" encoding="utf-8"?>
-<ds:datastoreItem xmlns:ds="http://schemas.openxmlformats.org/officeDocument/2006/customXml" ds:itemID="{D0E46392-2845-42B3-95F7-004DCE433A9D}">
-  <ds:schemaRefs>
-    <ds:schemaRef ds:uri="http://schemas.microsoft.com/sharepoint/v3/contenttype/forms"/>
-  </ds:schemaRefs>
-</ds:datastoreItem>
-</file>
-
-<file path=customXml/itemProps3.xml><?xml version="1.0" encoding="utf-8"?>
 <ds:datastoreItem xmlns:ds="http://schemas.openxmlformats.org/officeDocument/2006/customXml" ds:itemID="{4C17E32F-CFB0-436C-AC04-1B26FC8BB697}">
   <ds:schemaRefs>
     <ds:schemaRef ds:uri="http://schemas.microsoft.com/office/2006/metadata/contentType"/>
@@ -3809,10 +3835,20 @@
 </ds:datastoreItem>
 </file>
 
+<file path=customXml/itemProps3.xml><?xml version="1.0" encoding="utf-8"?>
+<ds:datastoreItem xmlns:ds="http://schemas.openxmlformats.org/officeDocument/2006/customXml" ds:itemID="{D0E46392-2845-42B3-95F7-004DCE433A9D}">
+  <ds:schemaRefs>
+    <ds:schemaRef ds:uri="http://schemas.microsoft.com/sharepoint/v3/contenttype/forms"/>
+  </ds:schemaRefs>
+</ds:datastoreItem>
+</file>
+
 <file path=customXml/itemProps4.xml><?xml version="1.0" encoding="utf-8"?>
-<ds:datastoreItem xmlns:ds="http://schemas.openxmlformats.org/officeDocument/2006/customXml" ds:itemID="{63094BC5-9198-4CD7-8215-024D33E0D275}">
+<ds:datastoreItem xmlns:ds="http://schemas.openxmlformats.org/officeDocument/2006/customXml" ds:itemID="{218CF826-37A1-4694-BA5E-8F83BBAAFA5E}">
   <ds:schemaRefs>
-    <ds:schemaRef ds:uri="http://schemas.openxmlformats.org/officeDocument/2006/bibliography"/>
+    <ds:schemaRef ds:uri="http://schemas.microsoft.com/office/2006/metadata/properties"/>
+    <ds:schemaRef ds:uri="http://schemas.microsoft.com/office/infopath/2007/PartnerControls"/>
+    <ds:schemaRef ds:uri="3e7a52f9-5c66-44a9-86f3-38766607b952"/>
   </ds:schemaRefs>
 </ds:datastoreItem>
 </file>
</xml_diff>

<commit_message>
Diagrama de classes versão 2.0, documentação atualizada
</commit_message>
<xml_diff>
--- a/Documentação do Projeto/Documentação do Projeto.docx
+++ b/Documentação do Projeto/Documentação do Projeto.docx
@@ -1,6 +1,6 @@
 
 <file path=word/document.xml><?xml version="1.0" encoding="utf-8"?>
-<w:document xmlns:wpc="http://schemas.microsoft.com/office/word/2010/wordprocessingCanvas" xmlns:cx="http://schemas.microsoft.com/office/drawing/2014/chartex" xmlns:cx1="http://schemas.microsoft.com/office/drawing/2015/9/8/chartex" xmlns:cx2="http://schemas.microsoft.com/office/drawing/2015/10/21/chartex" xmlns:cx3="http://schemas.microsoft.com/office/drawing/2016/5/9/chartex" xmlns:cx4="http://schemas.microsoft.com/office/drawing/2016/5/10/chartex" xmlns:cx5="http://schemas.microsoft.com/office/drawing/2016/5/11/chartex" xmlns:cx6="http://schemas.microsoft.com/office/drawing/2016/5/12/chartex" xmlns:cx7="http://schemas.microsoft.com/office/drawing/2016/5/13/chartex" xmlns:cx8="http://schemas.microsoft.com/office/drawing/2016/5/14/chartex" xmlns:mc="http://schemas.openxmlformats.org/markup-compatibility/2006" xmlns:aink="http://schemas.microsoft.com/office/drawing/2016/ink" xmlns:am3d="http://schemas.microsoft.com/office/drawing/2017/model3d" xmlns:o="urn:schemas-microsoft-com:office:office" xmlns:oel="http://schemas.microsoft.com/office/2019/extlst" xmlns:r="http://schemas.openxmlformats.org/officeDocument/2006/relationships" xmlns:m="http://schemas.openxmlformats.org/officeDocument/2006/math" xmlns:v="urn:schemas-microsoft-com:vml" xmlns:wp14="http://schemas.microsoft.com/office/word/2010/wordprocessingDrawing" xmlns:wp="http://schemas.openxmlformats.org/drawingml/2006/wordprocessingDrawing" xmlns:w10="urn:schemas-microsoft-com:office:word" xmlns:w="http://schemas.openxmlformats.org/wordprocessingml/2006/main" xmlns:w14="http://schemas.microsoft.com/office/word/2010/wordml" xmlns:w15="http://schemas.microsoft.com/office/word/2012/wordml" xmlns:w16cex="http://schemas.microsoft.com/office/word/2018/wordml/cex" xmlns:w16cid="http://schemas.microsoft.com/office/word/2016/wordml/cid" xmlns:w16="http://schemas.microsoft.com/office/word/2018/wordml" xmlns:w16sdtdh="http://schemas.microsoft.com/office/word/2020/wordml/sdtdatahash" xmlns:w16se="http://schemas.microsoft.com/office/word/2015/wordml/symex" xmlns:wpg="http://schemas.microsoft.com/office/word/2010/wordprocessingGroup" xmlns:wpi="http://schemas.microsoft.com/office/word/2010/wordprocessingInk" xmlns:wne="http://schemas.microsoft.com/office/word/2006/wordml" xmlns:wps="http://schemas.microsoft.com/office/word/2010/wordprocessingShape" mc:Ignorable="w14 w15 w16se w16cid w16 w16cex w16sdtdh wp14">
+<w:document xmlns:wpc="http://schemas.microsoft.com/office/word/2010/wordprocessingCanvas" xmlns:cx="http://schemas.microsoft.com/office/drawing/2014/chartex" xmlns:cx1="http://schemas.microsoft.com/office/drawing/2015/9/8/chartex" xmlns:cx2="http://schemas.microsoft.com/office/drawing/2015/10/21/chartex" xmlns:cx3="http://schemas.microsoft.com/office/drawing/2016/5/9/chartex" xmlns:cx4="http://schemas.microsoft.com/office/drawing/2016/5/10/chartex" xmlns:cx5="http://schemas.microsoft.com/office/drawing/2016/5/11/chartex" xmlns:cx6="http://schemas.microsoft.com/office/drawing/2016/5/12/chartex" xmlns:cx7="http://schemas.microsoft.com/office/drawing/2016/5/13/chartex" xmlns:cx8="http://schemas.microsoft.com/office/drawing/2016/5/14/chartex" xmlns:mc="http://schemas.openxmlformats.org/markup-compatibility/2006" xmlns:aink="http://schemas.microsoft.com/office/drawing/2016/ink" xmlns:am3d="http://schemas.microsoft.com/office/drawing/2017/model3d" xmlns:o="urn:schemas-microsoft-com:office:office" xmlns:oel="http://schemas.microsoft.com/office/2019/extlst" xmlns:r="http://schemas.openxmlformats.org/officeDocument/2006/relationships" xmlns:m="http://schemas.openxmlformats.org/officeDocument/2006/math" xmlns:v="urn:schemas-microsoft-com:vml" xmlns:wp14="http://schemas.microsoft.com/office/word/2010/wordprocessingDrawing" xmlns:wp="http://schemas.openxmlformats.org/drawingml/2006/wordprocessingDrawing" xmlns:w10="urn:schemas-microsoft-com:office:word" xmlns:w="http://schemas.openxmlformats.org/wordprocessingml/2006/main" xmlns:w14="http://schemas.microsoft.com/office/word/2010/wordml" xmlns:w15="http://schemas.microsoft.com/office/word/2012/wordml" xmlns:w16cex="http://schemas.microsoft.com/office/word/2018/wordml/cex" xmlns:w16cid="http://schemas.microsoft.com/office/word/2016/wordml/cid" xmlns:w16="http://schemas.microsoft.com/office/word/2018/wordml" xmlns:w16du="http://schemas.microsoft.com/office/word/2023/wordml/word16du" xmlns:w16sdtdh="http://schemas.microsoft.com/office/word/2020/wordml/sdtdatahash" xmlns:w16se="http://schemas.microsoft.com/office/word/2015/wordml/symex" xmlns:wpg="http://schemas.microsoft.com/office/word/2010/wordprocessingGroup" xmlns:wpi="http://schemas.microsoft.com/office/word/2010/wordprocessingInk" xmlns:wne="http://schemas.microsoft.com/office/word/2006/wordml" xmlns:wps="http://schemas.microsoft.com/office/word/2010/wordprocessingShape" mc:Ignorable="w14 w15 w16se w16cid w16 w16cex w16sdtdh w16du wp14">
   <w:background w:color="191E29"/>
   <w:body>
     <w:p>
@@ -117,7 +117,7 @@
           <w:szCs w:val="72"/>
         </w:rPr>
         <w:drawing>
-          <wp:inline distT="0" distB="0" distL="0" distR="0" wp14:anchorId="6AE1D2C3" wp14:editId="4CFF6256">
+          <wp:inline distT="0" distB="0" distL="0" distR="0" wp14:anchorId="6AE1D2C3" wp14:editId="6889D8E3">
             <wp:extent cx="4940118" cy="825470"/>
             <wp:effectExtent l="0" t="0" r="0" b="0"/>
             <wp:docPr id="702128240" name="Imagem 1" descr="Uma imagem contendo objeto, relógio&#10;&#10;Descrição gerada automaticamente"/>
@@ -789,20 +789,8 @@
           <w:sz w:val="24"/>
           <w:szCs w:val="24"/>
         </w:rPr>
-        <w:t xml:space="preserve">Pedro </w:t>
-      </w:r>
-      <w:proofErr w:type="spellStart"/>
-      <w:r>
-        <w:rPr>
-          <w:rFonts w:asciiTheme="majorHAnsi" w:hAnsiTheme="majorHAnsi" w:cstheme="majorHAnsi"/>
-          <w:b/>
-          <w:bCs/>
-          <w:sz w:val="24"/>
-          <w:szCs w:val="24"/>
-        </w:rPr>
-        <w:t>Sarabando</w:t>
-      </w:r>
-      <w:proofErr w:type="spellEnd"/>
+        <w:t>Pedro Sarabando</w:t>
+      </w:r>
     </w:p>
     <w:p>
       <w:pPr>
@@ -2193,25 +2181,7 @@
           <w:sz w:val="28"/>
           <w:szCs w:val="28"/>
         </w:rPr>
-        <w:t xml:space="preserve"> desenvolveu um software que monitora a CPU, dico e memória, agindo de forma preventiva em relação à saúde das máquinas. Ele monitora constantemente o desempenho para identificar e solucionar possíveis problemas antes que se tornem críticos. Além disso, todas as máquinas são programadas para desligar automaticamente todos os dias </w:t>
-      </w:r>
-      <w:proofErr w:type="gramStart"/>
-      <w:r>
-        <w:rPr>
-          <w:rFonts w:cstheme="minorHAnsi"/>
-          <w:sz w:val="28"/>
-          <w:szCs w:val="28"/>
-        </w:rPr>
-        <w:t>ás</w:t>
-      </w:r>
-      <w:proofErr w:type="gramEnd"/>
-      <w:r>
-        <w:rPr>
-          <w:rFonts w:cstheme="minorHAnsi"/>
-          <w:sz w:val="28"/>
-          <w:szCs w:val="28"/>
-        </w:rPr>
-        <w:t xml:space="preserve"> 22h, garantindo que não fiquem ligadas desnecessariamente durante a noite ou nos fins de semana, o que poderia resultar no consumo desnecessário de recursos. </w:t>
+        <w:t xml:space="preserve"> desenvolveu um software que monitora a CPU, dico e memória, agindo de forma preventiva em relação à saúde das máquinas. Ele monitora constantemente o desempenho para identificar e solucionar possíveis problemas antes que se tornem críticos. Além disso, todas as máquinas são programadas para desligar automaticamente todos os dias ás 22h, garantindo que não fiquem ligadas desnecessariamente durante a noite ou nos fins de semana, o que poderia resultar no consumo desnecessário de recursos. </w:t>
       </w:r>
     </w:p>
     <w:p>
@@ -4075,10 +4045,10 @@
           <w:noProof/>
         </w:rPr>
         <w:drawing>
-          <wp:inline distT="0" distB="0" distL="0" distR="0" wp14:anchorId="5CB9E244" wp14:editId="30DFC241">
-            <wp:extent cx="5400040" cy="4867275"/>
-            <wp:effectExtent l="0" t="0" r="0" b="9525"/>
-            <wp:docPr id="1615471499" name="Imagem 4" descr="Diagrama&#10;&#10;Descrição gerada automaticamente"/>
+          <wp:inline distT="0" distB="0" distL="0" distR="0" wp14:anchorId="78EC6A98" wp14:editId="4B5ABF55">
+            <wp:extent cx="5400040" cy="5799455"/>
+            <wp:effectExtent l="0" t="0" r="0" b="0"/>
+            <wp:docPr id="1688536133" name="Imagem 2" descr="Diagrama&#10;&#10;Descrição gerada automaticamente"/>
             <wp:cNvGraphicFramePr>
               <a:graphicFrameLocks xmlns:a="http://schemas.openxmlformats.org/drawingml/2006/main" noChangeAspect="1"/>
             </wp:cNvGraphicFramePr>
@@ -4086,8 +4056,10 @@
               <a:graphicData uri="http://schemas.openxmlformats.org/drawingml/2006/picture">
                 <pic:pic xmlns:pic="http://schemas.openxmlformats.org/drawingml/2006/picture">
                   <pic:nvPicPr>
-                    <pic:cNvPr id="1615471499" name="Imagem 4" descr="Diagrama&#10;&#10;Descrição gerada automaticamente"/>
-                    <pic:cNvPicPr/>
+                    <pic:cNvPr id="1688536133" name="Imagem 2" descr="Diagrama&#10;&#10;Descrição gerada automaticamente"/>
+                    <pic:cNvPicPr>
+                      <a:picLocks noChangeAspect="1" noChangeArrowheads="1"/>
+                    </pic:cNvPicPr>
                   </pic:nvPicPr>
                   <pic:blipFill>
                     <a:blip r:embed="rId17">
@@ -4097,18 +4069,23 @@
                         </a:ext>
                       </a:extLst>
                     </a:blip>
+                    <a:srcRect/>
                     <a:stretch>
                       <a:fillRect/>
                     </a:stretch>
                   </pic:blipFill>
-                  <pic:spPr>
+                  <pic:spPr bwMode="auto">
                     <a:xfrm>
                       <a:off x="0" y="0"/>
-                      <a:ext cx="5400040" cy="4867275"/>
+                      <a:ext cx="5400040" cy="5799455"/>
                     </a:xfrm>
                     <a:prstGeom prst="rect">
                       <a:avLst/>
                     </a:prstGeom>
+                    <a:noFill/>
+                    <a:ln>
+                      <a:noFill/>
+                    </a:ln>
                   </pic:spPr>
                 </pic:pic>
               </a:graphicData>
@@ -4161,6 +4138,14 @@
     </w:p>
     <w:p>
       <w:pPr>
+        <w:rPr>
+          <w:sz w:val="24"/>
+          <w:szCs w:val="24"/>
+        </w:rPr>
+      </w:pPr>
+    </w:p>
+    <w:p>
+      <w:pPr>
         <w:pStyle w:val="PargrafodaLista"/>
         <w:jc w:val="center"/>
         <w:rPr>
@@ -4172,29 +4157,7 @@
           <w:szCs w:val="48"/>
         </w:rPr>
       </w:pPr>
-    </w:p>
-    <w:p>
-      <w:pPr>
-        <w:ind w:left="720"/>
-        <w:rPr>
-          <w:sz w:val="24"/>
-          <w:szCs w:val="24"/>
-        </w:rPr>
-      </w:pPr>
-    </w:p>
-    <w:p>
-      <w:pPr>
-        <w:ind w:left="720"/>
-        <w:rPr>
-          <w:sz w:val="24"/>
-          <w:szCs w:val="24"/>
-        </w:rPr>
-      </w:pPr>
-    </w:p>
-    <w:p>
-      <w:pPr>
-        <w:pStyle w:val="PargrafodaLista"/>
-        <w:jc w:val="center"/>
+      <w:r>
         <w:rPr>
           <w:rFonts w:cstheme="majorHAnsi"/>
           <w:b/>
@@ -4203,8 +4166,14 @@
           <w:sz w:val="48"/>
           <w:szCs w:val="48"/>
         </w:rPr>
-      </w:pPr>
-      <w:r>
+        <w:lastRenderedPageBreak/>
+        <w:t>Empresas Apoiadoras</w:t>
+      </w:r>
+    </w:p>
+    <w:p>
+      <w:pPr>
+        <w:pStyle w:val="PargrafodaLista"/>
+        <w:jc w:val="center"/>
         <w:rPr>
           <w:rFonts w:cstheme="majorHAnsi"/>
           <w:b/>
@@ -4213,21 +4182,6 @@
           <w:sz w:val="48"/>
           <w:szCs w:val="48"/>
         </w:rPr>
-        <w:t>Empresas Apoiadoras</w:t>
-      </w:r>
-    </w:p>
-    <w:p>
-      <w:pPr>
-        <w:pStyle w:val="PargrafodaLista"/>
-        <w:jc w:val="center"/>
-        <w:rPr>
-          <w:rFonts w:cstheme="majorHAnsi"/>
-          <w:b/>
-          <w:bCs/>
-          <w:color w:val="00E3DE"/>
-          <w:sz w:val="48"/>
-          <w:szCs w:val="48"/>
-        </w:rPr>
       </w:pPr>
     </w:p>
     <w:p>
@@ -4244,7 +4198,7 @@
           <w:szCs w:val="24"/>
         </w:rPr>
         <w:drawing>
-          <wp:inline distT="0" distB="0" distL="0" distR="0" wp14:anchorId="5456B859" wp14:editId="7DF59EAA">
+          <wp:inline distT="0" distB="0" distL="0" distR="0" wp14:anchorId="5456B859" wp14:editId="2D9FDA63">
             <wp:extent cx="5400040" cy="3343275"/>
             <wp:effectExtent l="0" t="0" r="0" b="9525"/>
             <wp:docPr id="1157811742" name="Imagem 1" descr="Interface gráfica do usuário, Aplicativo, Logotipo, nome da empresa&#10;&#10;Descrição gerada automaticamente"/>
@@ -4317,7 +4271,7 @@
 </file>
 
 <file path=word/endnotes.xml><?xml version="1.0" encoding="utf-8"?>
-<w:endnotes xmlns:wpc="http://schemas.microsoft.com/office/word/2010/wordprocessingCanvas" xmlns:cx="http://schemas.microsoft.com/office/drawing/2014/chartex" xmlns:cx1="http://schemas.microsoft.com/office/drawing/2015/9/8/chartex" xmlns:cx2="http://schemas.microsoft.com/office/drawing/2015/10/21/chartex" xmlns:cx3="http://schemas.microsoft.com/office/drawing/2016/5/9/chartex" xmlns:cx4="http://schemas.microsoft.com/office/drawing/2016/5/10/chartex" xmlns:cx5="http://schemas.microsoft.com/office/drawing/2016/5/11/chartex" xmlns:cx6="http://schemas.microsoft.com/office/drawing/2016/5/12/chartex" xmlns:cx7="http://schemas.microsoft.com/office/drawing/2016/5/13/chartex" xmlns:cx8="http://schemas.microsoft.com/office/drawing/2016/5/14/chartex" xmlns:mc="http://schemas.openxmlformats.org/markup-compatibility/2006" xmlns:aink="http://schemas.microsoft.com/office/drawing/2016/ink" xmlns:am3d="http://schemas.microsoft.com/office/drawing/2017/model3d" xmlns:o="urn:schemas-microsoft-com:office:office" xmlns:oel="http://schemas.microsoft.com/office/2019/extlst" xmlns:r="http://schemas.openxmlformats.org/officeDocument/2006/relationships" xmlns:m="http://schemas.openxmlformats.org/officeDocument/2006/math" xmlns:v="urn:schemas-microsoft-com:vml" xmlns:wp14="http://schemas.microsoft.com/office/word/2010/wordprocessingDrawing" xmlns:wp="http://schemas.openxmlformats.org/drawingml/2006/wordprocessingDrawing" xmlns:w10="urn:schemas-microsoft-com:office:word" xmlns:w="http://schemas.openxmlformats.org/wordprocessingml/2006/main" xmlns:w14="http://schemas.microsoft.com/office/word/2010/wordml" xmlns:w15="http://schemas.microsoft.com/office/word/2012/wordml" xmlns:w16cex="http://schemas.microsoft.com/office/word/2018/wordml/cex" xmlns:w16cid="http://schemas.microsoft.com/office/word/2016/wordml/cid" xmlns:w16="http://schemas.microsoft.com/office/word/2018/wordml" xmlns:w16sdtdh="http://schemas.microsoft.com/office/word/2020/wordml/sdtdatahash" xmlns:w16se="http://schemas.microsoft.com/office/word/2015/wordml/symex" xmlns:wpg="http://schemas.microsoft.com/office/word/2010/wordprocessingGroup" xmlns:wpi="http://schemas.microsoft.com/office/word/2010/wordprocessingInk" xmlns:wne="http://schemas.microsoft.com/office/word/2006/wordml" xmlns:wps="http://schemas.microsoft.com/office/word/2010/wordprocessingShape" mc:Ignorable="w14 w15 w16se w16cid w16 w16cex w16sdtdh wp14">
+<w:endnotes xmlns:wpc="http://schemas.microsoft.com/office/word/2010/wordprocessingCanvas" xmlns:cx="http://schemas.microsoft.com/office/drawing/2014/chartex" xmlns:cx1="http://schemas.microsoft.com/office/drawing/2015/9/8/chartex" xmlns:cx2="http://schemas.microsoft.com/office/drawing/2015/10/21/chartex" xmlns:cx3="http://schemas.microsoft.com/office/drawing/2016/5/9/chartex" xmlns:cx4="http://schemas.microsoft.com/office/drawing/2016/5/10/chartex" xmlns:cx5="http://schemas.microsoft.com/office/drawing/2016/5/11/chartex" xmlns:cx6="http://schemas.microsoft.com/office/drawing/2016/5/12/chartex" xmlns:cx7="http://schemas.microsoft.com/office/drawing/2016/5/13/chartex" xmlns:cx8="http://schemas.microsoft.com/office/drawing/2016/5/14/chartex" xmlns:mc="http://schemas.openxmlformats.org/markup-compatibility/2006" xmlns:aink="http://schemas.microsoft.com/office/drawing/2016/ink" xmlns:am3d="http://schemas.microsoft.com/office/drawing/2017/model3d" xmlns:o="urn:schemas-microsoft-com:office:office" xmlns:oel="http://schemas.microsoft.com/office/2019/extlst" xmlns:r="http://schemas.openxmlformats.org/officeDocument/2006/relationships" xmlns:m="http://schemas.openxmlformats.org/officeDocument/2006/math" xmlns:v="urn:schemas-microsoft-com:vml" xmlns:wp14="http://schemas.microsoft.com/office/word/2010/wordprocessingDrawing" xmlns:wp="http://schemas.openxmlformats.org/drawingml/2006/wordprocessingDrawing" xmlns:w10="urn:schemas-microsoft-com:office:word" xmlns:w="http://schemas.openxmlformats.org/wordprocessingml/2006/main" xmlns:w14="http://schemas.microsoft.com/office/word/2010/wordml" xmlns:w15="http://schemas.microsoft.com/office/word/2012/wordml" xmlns:w16cex="http://schemas.microsoft.com/office/word/2018/wordml/cex" xmlns:w16cid="http://schemas.microsoft.com/office/word/2016/wordml/cid" xmlns:w16="http://schemas.microsoft.com/office/word/2018/wordml" xmlns:w16du="http://schemas.microsoft.com/office/word/2023/wordml/word16du" xmlns:w16sdtdh="http://schemas.microsoft.com/office/word/2020/wordml/sdtdatahash" xmlns:w16se="http://schemas.microsoft.com/office/word/2015/wordml/symex" xmlns:wpg="http://schemas.microsoft.com/office/word/2010/wordprocessingGroup" xmlns:wpi="http://schemas.microsoft.com/office/word/2010/wordprocessingInk" xmlns:wne="http://schemas.microsoft.com/office/word/2006/wordml" xmlns:wps="http://schemas.microsoft.com/office/word/2010/wordprocessingShape" mc:Ignorable="w14 w15 w16se w16cid w16 w16cex w16sdtdh w16du wp14">
   <w:endnote w:type="separator" w:id="-1">
     <w:p>
       <w:pPr>
@@ -4342,7 +4296,7 @@
 </file>
 
 <file path=word/footnotes.xml><?xml version="1.0" encoding="utf-8"?>
-<w:footnotes xmlns:wpc="http://schemas.microsoft.com/office/word/2010/wordprocessingCanvas" xmlns:cx="http://schemas.microsoft.com/office/drawing/2014/chartex" xmlns:cx1="http://schemas.microsoft.com/office/drawing/2015/9/8/chartex" xmlns:cx2="http://schemas.microsoft.com/office/drawing/2015/10/21/chartex" xmlns:cx3="http://schemas.microsoft.com/office/drawing/2016/5/9/chartex" xmlns:cx4="http://schemas.microsoft.com/office/drawing/2016/5/10/chartex" xmlns:cx5="http://schemas.microsoft.com/office/drawing/2016/5/11/chartex" xmlns:cx6="http://schemas.microsoft.com/office/drawing/2016/5/12/chartex" xmlns:cx7="http://schemas.microsoft.com/office/drawing/2016/5/13/chartex" xmlns:cx8="http://schemas.microsoft.com/office/drawing/2016/5/14/chartex" xmlns:mc="http://schemas.openxmlformats.org/markup-compatibility/2006" xmlns:aink="http://schemas.microsoft.com/office/drawing/2016/ink" xmlns:am3d="http://schemas.microsoft.com/office/drawing/2017/model3d" xmlns:o="urn:schemas-microsoft-com:office:office" xmlns:oel="http://schemas.microsoft.com/office/2019/extlst" xmlns:r="http://schemas.openxmlformats.org/officeDocument/2006/relationships" xmlns:m="http://schemas.openxmlformats.org/officeDocument/2006/math" xmlns:v="urn:schemas-microsoft-com:vml" xmlns:wp14="http://schemas.microsoft.com/office/word/2010/wordprocessingDrawing" xmlns:wp="http://schemas.openxmlformats.org/drawingml/2006/wordprocessingDrawing" xmlns:w10="urn:schemas-microsoft-com:office:word" xmlns:w="http://schemas.openxmlformats.org/wordprocessingml/2006/main" xmlns:w14="http://schemas.microsoft.com/office/word/2010/wordml" xmlns:w15="http://schemas.microsoft.com/office/word/2012/wordml" xmlns:w16cex="http://schemas.microsoft.com/office/word/2018/wordml/cex" xmlns:w16cid="http://schemas.microsoft.com/office/word/2016/wordml/cid" xmlns:w16="http://schemas.microsoft.com/office/word/2018/wordml" xmlns:w16sdtdh="http://schemas.microsoft.com/office/word/2020/wordml/sdtdatahash" xmlns:w16se="http://schemas.microsoft.com/office/word/2015/wordml/symex" xmlns:wpg="http://schemas.microsoft.com/office/word/2010/wordprocessingGroup" xmlns:wpi="http://schemas.microsoft.com/office/word/2010/wordprocessingInk" xmlns:wne="http://schemas.microsoft.com/office/word/2006/wordml" xmlns:wps="http://schemas.microsoft.com/office/word/2010/wordprocessingShape" mc:Ignorable="w14 w15 w16se w16cid w16 w16cex w16sdtdh wp14">
+<w:footnotes xmlns:wpc="http://schemas.microsoft.com/office/word/2010/wordprocessingCanvas" xmlns:cx="http://schemas.microsoft.com/office/drawing/2014/chartex" xmlns:cx1="http://schemas.microsoft.com/office/drawing/2015/9/8/chartex" xmlns:cx2="http://schemas.microsoft.com/office/drawing/2015/10/21/chartex" xmlns:cx3="http://schemas.microsoft.com/office/drawing/2016/5/9/chartex" xmlns:cx4="http://schemas.microsoft.com/office/drawing/2016/5/10/chartex" xmlns:cx5="http://schemas.microsoft.com/office/drawing/2016/5/11/chartex" xmlns:cx6="http://schemas.microsoft.com/office/drawing/2016/5/12/chartex" xmlns:cx7="http://schemas.microsoft.com/office/drawing/2016/5/13/chartex" xmlns:cx8="http://schemas.microsoft.com/office/drawing/2016/5/14/chartex" xmlns:mc="http://schemas.openxmlformats.org/markup-compatibility/2006" xmlns:aink="http://schemas.microsoft.com/office/drawing/2016/ink" xmlns:am3d="http://schemas.microsoft.com/office/drawing/2017/model3d" xmlns:o="urn:schemas-microsoft-com:office:office" xmlns:oel="http://schemas.microsoft.com/office/2019/extlst" xmlns:r="http://schemas.openxmlformats.org/officeDocument/2006/relationships" xmlns:m="http://schemas.openxmlformats.org/officeDocument/2006/math" xmlns:v="urn:schemas-microsoft-com:vml" xmlns:wp14="http://schemas.microsoft.com/office/word/2010/wordprocessingDrawing" xmlns:wp="http://schemas.openxmlformats.org/drawingml/2006/wordprocessingDrawing" xmlns:w10="urn:schemas-microsoft-com:office:word" xmlns:w="http://schemas.openxmlformats.org/wordprocessingml/2006/main" xmlns:w14="http://schemas.microsoft.com/office/word/2010/wordml" xmlns:w15="http://schemas.microsoft.com/office/word/2012/wordml" xmlns:w16cex="http://schemas.microsoft.com/office/word/2018/wordml/cex" xmlns:w16cid="http://schemas.microsoft.com/office/word/2016/wordml/cid" xmlns:w16="http://schemas.microsoft.com/office/word/2018/wordml" xmlns:w16du="http://schemas.microsoft.com/office/word/2023/wordml/word16du" xmlns:w16sdtdh="http://schemas.microsoft.com/office/word/2020/wordml/sdtdatahash" xmlns:w16se="http://schemas.microsoft.com/office/word/2015/wordml/symex" xmlns:wpg="http://schemas.microsoft.com/office/word/2010/wordprocessingGroup" xmlns:wpi="http://schemas.microsoft.com/office/word/2010/wordprocessingInk" xmlns:wne="http://schemas.microsoft.com/office/word/2006/wordml" xmlns:wps="http://schemas.microsoft.com/office/word/2010/wordprocessingShape" mc:Ignorable="w14 w15 w16se w16cid w16 w16cex w16sdtdh w16du wp14">
   <w:footnote w:type="separator" w:id="-1">
     <w:p>
       <w:pPr>
@@ -4367,7 +4321,7 @@
 </file>
 
 <file path=word/numbering.xml><?xml version="1.0" encoding="utf-8"?>
-<w:numbering xmlns:wpc="http://schemas.microsoft.com/office/word/2010/wordprocessingCanvas" xmlns:cx="http://schemas.microsoft.com/office/drawing/2014/chartex" xmlns:cx1="http://schemas.microsoft.com/office/drawing/2015/9/8/chartex" xmlns:cx2="http://schemas.microsoft.com/office/drawing/2015/10/21/chartex" xmlns:cx3="http://schemas.microsoft.com/office/drawing/2016/5/9/chartex" xmlns:cx4="http://schemas.microsoft.com/office/drawing/2016/5/10/chartex" xmlns:cx5="http://schemas.microsoft.com/office/drawing/2016/5/11/chartex" xmlns:cx6="http://schemas.microsoft.com/office/drawing/2016/5/12/chartex" xmlns:cx7="http://schemas.microsoft.com/office/drawing/2016/5/13/chartex" xmlns:cx8="http://schemas.microsoft.com/office/drawing/2016/5/14/chartex" xmlns:mc="http://schemas.openxmlformats.org/markup-compatibility/2006" xmlns:aink="http://schemas.microsoft.com/office/drawing/2016/ink" xmlns:am3d="http://schemas.microsoft.com/office/drawing/2017/model3d" xmlns:o="urn:schemas-microsoft-com:office:office" xmlns:oel="http://schemas.microsoft.com/office/2019/extlst" xmlns:r="http://schemas.openxmlformats.org/officeDocument/2006/relationships" xmlns:m="http://schemas.openxmlformats.org/officeDocument/2006/math" xmlns:v="urn:schemas-microsoft-com:vml" xmlns:wp14="http://schemas.microsoft.com/office/word/2010/wordprocessingDrawing" xmlns:wp="http://schemas.openxmlformats.org/drawingml/2006/wordprocessingDrawing" xmlns:w10="urn:schemas-microsoft-com:office:word" xmlns:w="http://schemas.openxmlformats.org/wordprocessingml/2006/main" xmlns:w14="http://schemas.microsoft.com/office/word/2010/wordml" xmlns:w15="http://schemas.microsoft.com/office/word/2012/wordml" xmlns:w16cex="http://schemas.microsoft.com/office/word/2018/wordml/cex" xmlns:w16cid="http://schemas.microsoft.com/office/word/2016/wordml/cid" xmlns:w16="http://schemas.microsoft.com/office/word/2018/wordml" xmlns:w16sdtdh="http://schemas.microsoft.com/office/word/2020/wordml/sdtdatahash" xmlns:w16se="http://schemas.microsoft.com/office/word/2015/wordml/symex" xmlns:wpg="http://schemas.microsoft.com/office/word/2010/wordprocessingGroup" xmlns:wpi="http://schemas.microsoft.com/office/word/2010/wordprocessingInk" xmlns:wne="http://schemas.microsoft.com/office/word/2006/wordml" xmlns:wps="http://schemas.microsoft.com/office/word/2010/wordprocessingShape" mc:Ignorable="w14 w15 w16se w16cid w16 w16cex w16sdtdh wp14">
+<w:numbering xmlns:wpc="http://schemas.microsoft.com/office/word/2010/wordprocessingCanvas" xmlns:cx="http://schemas.microsoft.com/office/drawing/2014/chartex" xmlns:cx1="http://schemas.microsoft.com/office/drawing/2015/9/8/chartex" xmlns:cx2="http://schemas.microsoft.com/office/drawing/2015/10/21/chartex" xmlns:cx3="http://schemas.microsoft.com/office/drawing/2016/5/9/chartex" xmlns:cx4="http://schemas.microsoft.com/office/drawing/2016/5/10/chartex" xmlns:cx5="http://schemas.microsoft.com/office/drawing/2016/5/11/chartex" xmlns:cx6="http://schemas.microsoft.com/office/drawing/2016/5/12/chartex" xmlns:cx7="http://schemas.microsoft.com/office/drawing/2016/5/13/chartex" xmlns:cx8="http://schemas.microsoft.com/office/drawing/2016/5/14/chartex" xmlns:mc="http://schemas.openxmlformats.org/markup-compatibility/2006" xmlns:aink="http://schemas.microsoft.com/office/drawing/2016/ink" xmlns:am3d="http://schemas.microsoft.com/office/drawing/2017/model3d" xmlns:o="urn:schemas-microsoft-com:office:office" xmlns:oel="http://schemas.microsoft.com/office/2019/extlst" xmlns:r="http://schemas.openxmlformats.org/officeDocument/2006/relationships" xmlns:m="http://schemas.openxmlformats.org/officeDocument/2006/math" xmlns:v="urn:schemas-microsoft-com:vml" xmlns:wp14="http://schemas.microsoft.com/office/word/2010/wordprocessingDrawing" xmlns:wp="http://schemas.openxmlformats.org/drawingml/2006/wordprocessingDrawing" xmlns:w10="urn:schemas-microsoft-com:office:word" xmlns:w="http://schemas.openxmlformats.org/wordprocessingml/2006/main" xmlns:w14="http://schemas.microsoft.com/office/word/2010/wordml" xmlns:w15="http://schemas.microsoft.com/office/word/2012/wordml" xmlns:w16cex="http://schemas.microsoft.com/office/word/2018/wordml/cex" xmlns:w16cid="http://schemas.microsoft.com/office/word/2016/wordml/cid" xmlns:w16="http://schemas.microsoft.com/office/word/2018/wordml" xmlns:w16du="http://schemas.microsoft.com/office/word/2023/wordml/word16du" xmlns:w16sdtdh="http://schemas.microsoft.com/office/word/2020/wordml/sdtdatahash" xmlns:w16se="http://schemas.microsoft.com/office/word/2015/wordml/symex" xmlns:wpg="http://schemas.microsoft.com/office/word/2010/wordprocessingGroup" xmlns:wpi="http://schemas.microsoft.com/office/word/2010/wordprocessingInk" xmlns:wne="http://schemas.microsoft.com/office/word/2006/wordml" xmlns:wps="http://schemas.microsoft.com/office/word/2010/wordprocessingShape" mc:Ignorable="w14 w15 w16se w16cid w16 w16cex w16sdtdh w16du wp14">
   <w:abstractNum w:abstractNumId="0" w15:restartNumberingAfterBreak="0">
     <w:nsid w:val="3DC167A8"/>
     <w:multiLevelType w:val="multilevel"/>
@@ -4726,7 +4680,7 @@
 </file>
 
 <file path=word/styles.xml><?xml version="1.0" encoding="utf-8"?>
-<w:styles xmlns:mc="http://schemas.openxmlformats.org/markup-compatibility/2006" xmlns:r="http://schemas.openxmlformats.org/officeDocument/2006/relationships" xmlns:w="http://schemas.openxmlformats.org/wordprocessingml/2006/main" xmlns:w14="http://schemas.microsoft.com/office/word/2010/wordml" xmlns:w15="http://schemas.microsoft.com/office/word/2012/wordml" xmlns:w16cex="http://schemas.microsoft.com/office/word/2018/wordml/cex" xmlns:w16cid="http://schemas.microsoft.com/office/word/2016/wordml/cid" xmlns:w16="http://schemas.microsoft.com/office/word/2018/wordml" xmlns:w16sdtdh="http://schemas.microsoft.com/office/word/2020/wordml/sdtdatahash" xmlns:w16se="http://schemas.microsoft.com/office/word/2015/wordml/symex" mc:Ignorable="w14 w15 w16se w16cid w16 w16cex w16sdtdh">
+<w:styles xmlns:mc="http://schemas.openxmlformats.org/markup-compatibility/2006" xmlns:r="http://schemas.openxmlformats.org/officeDocument/2006/relationships" xmlns:w="http://schemas.openxmlformats.org/wordprocessingml/2006/main" xmlns:w14="http://schemas.microsoft.com/office/word/2010/wordml" xmlns:w15="http://schemas.microsoft.com/office/word/2012/wordml" xmlns:w16cex="http://schemas.microsoft.com/office/word/2018/wordml/cex" xmlns:w16cid="http://schemas.microsoft.com/office/word/2016/wordml/cid" xmlns:w16="http://schemas.microsoft.com/office/word/2018/wordml" xmlns:w16du="http://schemas.microsoft.com/office/word/2023/wordml/word16du" xmlns:w16sdtdh="http://schemas.microsoft.com/office/word/2020/wordml/sdtdatahash" xmlns:w16se="http://schemas.microsoft.com/office/word/2015/wordml/symex" mc:Ignorable="w14 w15 w16se w16cid w16 w16cex w16sdtdh w16du">
   <w:docDefaults>
     <w:rPrDefault>
       <w:rPr>
@@ -5592,10 +5546,6 @@
 </file>
 
 <file path=customXml/item1.xml><?xml version="1.0" encoding="utf-8"?>
-<b:Sources xmlns:b="http://schemas.openxmlformats.org/officeDocument/2006/bibliography" xmlns="http://schemas.openxmlformats.org/officeDocument/2006/bibliography" SelectedStyle="\APASixthEditionOfficeOnline.xsl" StyleName="APA" Version="6"/>
-</file>
-
-<file path=customXml/item2.xml><?xml version="1.0" encoding="utf-8"?>
 <ct:contentTypeSchema xmlns:ct="http://schemas.microsoft.com/office/2006/metadata/contentType" xmlns:ma="http://schemas.microsoft.com/office/2006/metadata/properties/metaAttributes" ct:_="" ma:_="" ma:contentTypeName="Document" ma:contentTypeID="0x010100678EE90E01C1554D81095FA0DFA567B7" ma:contentTypeVersion="8" ma:contentTypeDescription="Create a new document." ma:contentTypeScope="" ma:versionID="9a2dd0dc2d1cd372a84e58466791fbbe">
   <xsd:schema xmlns:xsd="http://www.w3.org/2001/XMLSchema" xmlns:xs="http://www.w3.org/2001/XMLSchema" xmlns:p="http://schemas.microsoft.com/office/2006/metadata/properties" xmlns:ns3="3e7a52f9-5c66-44a9-86f3-38766607b952" xmlns:ns4="bba0be46-aa14-4462-94e7-e7f5e4df92a1" targetNamespace="http://schemas.microsoft.com/office/2006/metadata/properties" ma:root="true" ma:fieldsID="5915be0ab519d514ef21e588f4c6d9b8" ns3:_="" ns4:_="">
     <xsd:import namespace="3e7a52f9-5c66-44a9-86f3-38766607b952"/>
@@ -5784,7 +5734,19 @@
 </ct:contentTypeSchema>
 </file>
 
+<file path=customXml/item2.xml><?xml version="1.0" encoding="utf-8"?>
+<b:Sources xmlns:b="http://schemas.openxmlformats.org/officeDocument/2006/bibliography" xmlns="http://schemas.openxmlformats.org/officeDocument/2006/bibliography" SelectedStyle="\APASixthEditionOfficeOnline.xsl" StyleName="APA" Version="6"/>
+</file>
+
 <file path=customXml/item3.xml><?xml version="1.0" encoding="utf-8"?>
+<p:properties xmlns:p="http://schemas.microsoft.com/office/2006/metadata/properties" xmlns:xsi="http://www.w3.org/2001/XMLSchema-instance" xmlns:pc="http://schemas.microsoft.com/office/infopath/2007/PartnerControls">
+  <documentManagement>
+    <_activity xmlns="3e7a52f9-5c66-44a9-86f3-38766607b952" xsi:nil="true"/>
+  </documentManagement>
+</p:properties>
+</file>
+
+<file path=customXml/item4.xml><?xml version="1.0" encoding="utf-8"?>
 <?mso-contentType ?>
 <FormTemplates xmlns="http://schemas.microsoft.com/sharepoint/v3/contenttype/forms">
   <Display>DocumentLibraryForm</Display>
@@ -5793,23 +5755,7 @@
 </FormTemplates>
 </file>
 
-<file path=customXml/item4.xml><?xml version="1.0" encoding="utf-8"?>
-<p:properties xmlns:p="http://schemas.microsoft.com/office/2006/metadata/properties" xmlns:xsi="http://www.w3.org/2001/XMLSchema-instance" xmlns:pc="http://schemas.microsoft.com/office/infopath/2007/PartnerControls">
-  <documentManagement>
-    <_activity xmlns="3e7a52f9-5c66-44a9-86f3-38766607b952" xsi:nil="true"/>
-  </documentManagement>
-</p:properties>
-</file>
-
 <file path=customXml/itemProps1.xml><?xml version="1.0" encoding="utf-8"?>
-<ds:datastoreItem xmlns:ds="http://schemas.openxmlformats.org/officeDocument/2006/customXml" ds:itemID="{63094BC5-9198-4CD7-8215-024D33E0D275}">
-  <ds:schemaRefs>
-    <ds:schemaRef ds:uri="http://schemas.openxmlformats.org/officeDocument/2006/bibliography"/>
-  </ds:schemaRefs>
-</ds:datastoreItem>
-</file>
-
-<file path=customXml/itemProps2.xml><?xml version="1.0" encoding="utf-8"?>
 <ds:datastoreItem xmlns:ds="http://schemas.openxmlformats.org/officeDocument/2006/customXml" ds:itemID="{4C17E32F-CFB0-436C-AC04-1B26FC8BB697}">
   <ds:schemaRefs>
     <ds:schemaRef ds:uri="http://schemas.microsoft.com/office/2006/metadata/contentType"/>
@@ -5828,15 +5774,15 @@
 </ds:datastoreItem>
 </file>
 
-<file path=customXml/itemProps3.xml><?xml version="1.0" encoding="utf-8"?>
-<ds:datastoreItem xmlns:ds="http://schemas.openxmlformats.org/officeDocument/2006/customXml" ds:itemID="{D0E46392-2845-42B3-95F7-004DCE433A9D}">
+<file path=customXml/itemProps2.xml><?xml version="1.0" encoding="utf-8"?>
+<ds:datastoreItem xmlns:ds="http://schemas.openxmlformats.org/officeDocument/2006/customXml" ds:itemID="{63094BC5-9198-4CD7-8215-024D33E0D275}">
   <ds:schemaRefs>
-    <ds:schemaRef ds:uri="http://schemas.microsoft.com/sharepoint/v3/contenttype/forms"/>
+    <ds:schemaRef ds:uri="http://schemas.openxmlformats.org/officeDocument/2006/bibliography"/>
   </ds:schemaRefs>
 </ds:datastoreItem>
 </file>
 
-<file path=customXml/itemProps4.xml><?xml version="1.0" encoding="utf-8"?>
+<file path=customXml/itemProps3.xml><?xml version="1.0" encoding="utf-8"?>
 <ds:datastoreItem xmlns:ds="http://schemas.openxmlformats.org/officeDocument/2006/customXml" ds:itemID="{218CF826-37A1-4694-BA5E-8F83BBAAFA5E}">
   <ds:schemaRefs>
     <ds:schemaRef ds:uri="http://schemas.microsoft.com/office/2006/metadata/properties"/>
@@ -5844,4 +5790,12 @@
     <ds:schemaRef ds:uri="3e7a52f9-5c66-44a9-86f3-38766607b952"/>
   </ds:schemaRefs>
 </ds:datastoreItem>
+</file>
+
+<file path=customXml/itemProps4.xml><?xml version="1.0" encoding="utf-8"?>
+<ds:datastoreItem xmlns:ds="http://schemas.openxmlformats.org/officeDocument/2006/customXml" ds:itemID="{D0E46392-2845-42B3-95F7-004DCE433A9D}">
+  <ds:schemaRefs>
+    <ds:schemaRef ds:uri="http://schemas.microsoft.com/sharepoint/v3/contenttype/forms"/>
+  </ds:schemaRefs>
+</ds:datastoreItem>
 </file>
</xml_diff>